<commit_message>
app database description add
</commit_message>
<xml_diff>
--- a/diagramme_et_modeles/modele_conceptuel_base_de_donnée.docx
+++ b/diagramme_et_modeles/modele_conceptuel_base_de_donnée.docx
@@ -302,47 +302,19 @@
     </w:p>
     <w:p/>
     <w:p>
-      <w:pPr>
-        <w:rPr>
-          <w:lang w:val="en-US"/>
-        </w:rPr>
-      </w:pPr>
-      <w:r>
-        <w:rPr>
-          <w:lang w:val="en-US"/>
-        </w:rPr>
-        <w:t xml:space="preserve">5. </w:t>
-      </w:r>
-      <w:proofErr w:type="spellStart"/>
-      <w:r>
-        <w:rPr>
-          <w:lang w:val="en-US"/>
-        </w:rPr>
-        <w:t>Trajet</w:t>
-      </w:r>
-      <w:proofErr w:type="spellEnd"/>
-      <w:r>
-        <w:rPr>
-          <w:lang w:val="en-US"/>
-        </w:rPr>
-        <w:t xml:space="preserve"> (</w:t>
+      <w:r>
+        <w:t>5. Trajet (</w:t>
       </w:r>
       <w:r>
         <w:rPr>
           <w:b/>
           <w:bCs/>
-          <w:lang w:val="en-US"/>
         </w:rPr>
         <w:t>Trip</w:t>
       </w:r>
-      <w:proofErr w:type="gramStart"/>
-      <w:r>
-        <w:rPr>
-          <w:lang w:val="en-US"/>
-        </w:rPr>
+      <w:r>
         <w:t>) :</w:t>
       </w:r>
-      <w:proofErr w:type="gramEnd"/>
     </w:p>
     <w:p>
       <w:r>
@@ -591,6 +563,173 @@
         <w:t>createdAt</w:t>
       </w:r>
       <w:proofErr w:type="spellEnd"/>
+    </w:p>
+    <w:p/>
+    <w:p>
+      <w:r>
+        <w:t xml:space="preserve">Pour ce projet d’application de covoiturage, une base de données NoSQL comme </w:t>
+      </w:r>
+      <w:proofErr w:type="spellStart"/>
+      <w:r>
+        <w:t>Firestiore</w:t>
+      </w:r>
+      <w:proofErr w:type="spellEnd"/>
+      <w:r>
+        <w:t xml:space="preserve"> de </w:t>
+      </w:r>
+      <w:proofErr w:type="spellStart"/>
+      <w:r>
+        <w:t>Firebase</w:t>
+      </w:r>
+      <w:proofErr w:type="spellEnd"/>
+      <w:r>
+        <w:t xml:space="preserve"> est </w:t>
+      </w:r>
+      <w:proofErr w:type="gramStart"/>
+      <w:r>
+        <w:t>un option appropriée</w:t>
+      </w:r>
+      <w:proofErr w:type="gramEnd"/>
+      <w:r>
+        <w:t xml:space="preserve"> pour plusieurs raisons :</w:t>
+      </w:r>
+    </w:p>
+    <w:p>
+      <w:pPr>
+        <w:pStyle w:val="Paragraphedeliste"/>
+        <w:numPr>
+          <w:ilvl w:val="0"/>
+          <w:numId w:val="1"/>
+        </w:numPr>
+      </w:pPr>
+      <w:r>
+        <w:rPr>
+          <w:b/>
+          <w:bCs/>
+        </w:rPr>
+        <w:t>Facilité d'utilisation</w:t>
+      </w:r>
+      <w:r>
+        <w:t xml:space="preserve"> : </w:t>
+      </w:r>
+      <w:proofErr w:type="spellStart"/>
+      <w:r>
+        <w:t>Firestore</w:t>
+      </w:r>
+      <w:proofErr w:type="spellEnd"/>
+      <w:r>
+        <w:t xml:space="preserve"> est facile à configurer et à utiliser, ce qui est idéal pour les développeurs qui cherchent à démarrer rapidement avec leur application.</w:t>
+      </w:r>
+    </w:p>
+    <w:p>
+      <w:pPr>
+        <w:pStyle w:val="Paragraphedeliste"/>
+      </w:pPr>
+    </w:p>
+    <w:p>
+      <w:pPr>
+        <w:pStyle w:val="Paragraphedeliste"/>
+        <w:numPr>
+          <w:ilvl w:val="0"/>
+          <w:numId w:val="1"/>
+        </w:numPr>
+      </w:pPr>
+      <w:r>
+        <w:rPr>
+          <w:b/>
+          <w:bCs/>
+        </w:rPr>
+        <w:lastRenderedPageBreak/>
+        <w:t>Temps réel</w:t>
+      </w:r>
+      <w:r>
+        <w:t xml:space="preserve"> : </w:t>
+      </w:r>
+      <w:proofErr w:type="spellStart"/>
+      <w:r>
+        <w:t>Firestore</w:t>
+      </w:r>
+      <w:proofErr w:type="spellEnd"/>
+      <w:r>
+        <w:t xml:space="preserve"> offre la synchronisation en temps réel des données entre les clients et la base de données. Cela signifie que les utilisateurs peuvent voir les mises à jour en temps réel sans avoir besoin de rafraîchir l'application.</w:t>
+      </w:r>
+    </w:p>
+    <w:p>
+      <w:pPr>
+        <w:pStyle w:val="Paragraphedeliste"/>
+      </w:pPr>
+    </w:p>
+    <w:p>
+      <w:pPr>
+        <w:pStyle w:val="Paragraphedeliste"/>
+      </w:pPr>
+    </w:p>
+    <w:p>
+      <w:pPr>
+        <w:pStyle w:val="Paragraphedeliste"/>
+        <w:numPr>
+          <w:ilvl w:val="0"/>
+          <w:numId w:val="1"/>
+        </w:numPr>
+      </w:pPr>
+      <w:r>
+        <w:rPr>
+          <w:b/>
+          <w:bCs/>
+        </w:rPr>
+        <w:t>Facilité d'intégration</w:t>
+      </w:r>
+      <w:r>
+        <w:t xml:space="preserve"> : </w:t>
+      </w:r>
+      <w:proofErr w:type="spellStart"/>
+      <w:r>
+        <w:t>Firestore</w:t>
+      </w:r>
+      <w:proofErr w:type="spellEnd"/>
+      <w:r>
+        <w:t xml:space="preserve"> s'intègre facilement avec d'autres produits </w:t>
+      </w:r>
+      <w:proofErr w:type="spellStart"/>
+      <w:r>
+        <w:t>Firebase</w:t>
+      </w:r>
+      <w:proofErr w:type="spellEnd"/>
+      <w:r>
+        <w:t xml:space="preserve"> tels que l'authentification, le stockage cloud, les fonctions cloud, etc., ce qui simplifie le développement et la gestion de l'ensemble de votre application.</w:t>
+      </w:r>
+    </w:p>
+    <w:p>
+      <w:pPr>
+        <w:pStyle w:val="Paragraphedeliste"/>
+      </w:pPr>
+    </w:p>
+    <w:p>
+      <w:pPr>
+        <w:pStyle w:val="Paragraphedeliste"/>
+        <w:numPr>
+          <w:ilvl w:val="0"/>
+          <w:numId w:val="1"/>
+        </w:numPr>
+      </w:pPr>
+      <w:r>
+        <w:rPr>
+          <w:b/>
+          <w:bCs/>
+        </w:rPr>
+        <w:t>Sécurité</w:t>
+      </w:r>
+      <w:r>
+        <w:t xml:space="preserve"> : </w:t>
+      </w:r>
+      <w:proofErr w:type="spellStart"/>
+      <w:r>
+        <w:t>Firestore</w:t>
+      </w:r>
+      <w:proofErr w:type="spellEnd"/>
+      <w:r>
+        <w:t xml:space="preserve"> offre des règles de sécurité flexibles qui vous permettent de contrôler précisément qui peut accéder à vos données et ce qu'ils peuvent faire avec ces données.</w:t>
+      </w:r>
     </w:p>
     <w:p/>
     <w:sectPr>
@@ -601,6 +740,126 @@
     </w:sectPr>
   </w:body>
 </w:document>
+</file>
+
+<file path=word/numbering.xml><?xml version="1.0" encoding="utf-8"?>
+<w:numbering xmlns:wpc="http://schemas.microsoft.com/office/word/2010/wordprocessingCanvas" xmlns:cx="http://schemas.microsoft.com/office/drawing/2014/chartex" xmlns:cx1="http://schemas.microsoft.com/office/drawing/2015/9/8/chartex" xmlns:cx2="http://schemas.microsoft.com/office/drawing/2015/10/21/chartex" xmlns:cx3="http://schemas.microsoft.com/office/drawing/2016/5/9/chartex" xmlns:cx4="http://schemas.microsoft.com/office/drawing/2016/5/10/chartex" xmlns:cx5="http://schemas.microsoft.com/office/drawing/2016/5/11/chartex" xmlns:cx6="http://schemas.microsoft.com/office/drawing/2016/5/12/chartex" xmlns:cx7="http://schemas.microsoft.com/office/drawing/2016/5/13/chartex" xmlns:cx8="http://schemas.microsoft.com/office/drawing/2016/5/14/chartex" xmlns:mc="http://schemas.openxmlformats.org/markup-compatibility/2006" xmlns:aink="http://schemas.microsoft.com/office/drawing/2016/ink" xmlns:am3d="http://schemas.microsoft.com/office/drawing/2017/model3d" xmlns:o="urn:schemas-microsoft-com:office:office" xmlns:oel="http://schemas.microsoft.com/office/2019/extlst" xmlns:r="http://schemas.openxmlformats.org/officeDocument/2006/relationships" xmlns:m="http://schemas.openxmlformats.org/officeDocument/2006/math" xmlns:v="urn:schemas-microsoft-com:vml" xmlns:wp14="http://schemas.microsoft.com/office/word/2010/wordprocessingDrawing" xmlns:wp="http://schemas.openxmlformats.org/drawingml/2006/wordprocessingDrawing" xmlns:w10="urn:schemas-microsoft-com:office:word" xmlns:w="http://schemas.openxmlformats.org/wordprocessingml/2006/main" xmlns:w14="http://schemas.microsoft.com/office/word/2010/wordml" xmlns:w15="http://schemas.microsoft.com/office/word/2012/wordml" xmlns:w16cex="http://schemas.microsoft.com/office/word/2018/wordml/cex" xmlns:w16cid="http://schemas.microsoft.com/office/word/2016/wordml/cid" xmlns:w16="http://schemas.microsoft.com/office/word/2018/wordml" xmlns:w16sdtdh="http://schemas.microsoft.com/office/word/2020/wordml/sdtdatahash" xmlns:w16se="http://schemas.microsoft.com/office/word/2015/wordml/symex" xmlns:wpg="http://schemas.microsoft.com/office/word/2010/wordprocessingGroup" xmlns:wpi="http://schemas.microsoft.com/office/word/2010/wordprocessingInk" xmlns:wne="http://schemas.microsoft.com/office/word/2006/wordml" xmlns:wps="http://schemas.microsoft.com/office/word/2010/wordprocessingShape" mc:Ignorable="w14 w15 w16se w16cid w16 w16cex w16sdtdh wp14">
+  <w:abstractNum w:abstractNumId="0" w15:restartNumberingAfterBreak="0">
+    <w:nsid w:val="2DBE1BB4"/>
+    <w:multiLevelType w:val="hybridMultilevel"/>
+    <w:tmpl w:val="6832E46A"/>
+    <w:lvl w:ilvl="0" w:tplc="301C19AE">
+      <w:numFmt w:val="bullet"/>
+      <w:lvlText w:val="-"/>
+      <w:lvlJc w:val="left"/>
+      <w:pPr>
+        <w:ind w:left="720" w:hanging="360"/>
+      </w:pPr>
+      <w:rPr>
+        <w:rFonts w:ascii="Calibri" w:eastAsiaTheme="minorHAnsi" w:hAnsi="Calibri" w:cs="Calibri" w:hint="default"/>
+      </w:rPr>
+    </w:lvl>
+    <w:lvl w:ilvl="1" w:tplc="20000003" w:tentative="1">
+      <w:start w:val="1"/>
+      <w:numFmt w:val="bullet"/>
+      <w:lvlText w:val="o"/>
+      <w:lvlJc w:val="left"/>
+      <w:pPr>
+        <w:ind w:left="1440" w:hanging="360"/>
+      </w:pPr>
+      <w:rPr>
+        <w:rFonts w:ascii="Courier New" w:hAnsi="Courier New" w:cs="Courier New" w:hint="default"/>
+      </w:rPr>
+    </w:lvl>
+    <w:lvl w:ilvl="2" w:tplc="20000005" w:tentative="1">
+      <w:start w:val="1"/>
+      <w:numFmt w:val="bullet"/>
+      <w:lvlText w:val=""/>
+      <w:lvlJc w:val="left"/>
+      <w:pPr>
+        <w:ind w:left="2160" w:hanging="360"/>
+      </w:pPr>
+      <w:rPr>
+        <w:rFonts w:ascii="Wingdings" w:hAnsi="Wingdings" w:hint="default"/>
+      </w:rPr>
+    </w:lvl>
+    <w:lvl w:ilvl="3" w:tplc="20000001" w:tentative="1">
+      <w:start w:val="1"/>
+      <w:numFmt w:val="bullet"/>
+      <w:lvlText w:val=""/>
+      <w:lvlJc w:val="left"/>
+      <w:pPr>
+        <w:ind w:left="2880" w:hanging="360"/>
+      </w:pPr>
+      <w:rPr>
+        <w:rFonts w:ascii="Symbol" w:hAnsi="Symbol" w:hint="default"/>
+      </w:rPr>
+    </w:lvl>
+    <w:lvl w:ilvl="4" w:tplc="20000003" w:tentative="1">
+      <w:start w:val="1"/>
+      <w:numFmt w:val="bullet"/>
+      <w:lvlText w:val="o"/>
+      <w:lvlJc w:val="left"/>
+      <w:pPr>
+        <w:ind w:left="3600" w:hanging="360"/>
+      </w:pPr>
+      <w:rPr>
+        <w:rFonts w:ascii="Courier New" w:hAnsi="Courier New" w:cs="Courier New" w:hint="default"/>
+      </w:rPr>
+    </w:lvl>
+    <w:lvl w:ilvl="5" w:tplc="20000005" w:tentative="1">
+      <w:start w:val="1"/>
+      <w:numFmt w:val="bullet"/>
+      <w:lvlText w:val=""/>
+      <w:lvlJc w:val="left"/>
+      <w:pPr>
+        <w:ind w:left="4320" w:hanging="360"/>
+      </w:pPr>
+      <w:rPr>
+        <w:rFonts w:ascii="Wingdings" w:hAnsi="Wingdings" w:hint="default"/>
+      </w:rPr>
+    </w:lvl>
+    <w:lvl w:ilvl="6" w:tplc="20000001" w:tentative="1">
+      <w:start w:val="1"/>
+      <w:numFmt w:val="bullet"/>
+      <w:lvlText w:val=""/>
+      <w:lvlJc w:val="left"/>
+      <w:pPr>
+        <w:ind w:left="5040" w:hanging="360"/>
+      </w:pPr>
+      <w:rPr>
+        <w:rFonts w:ascii="Symbol" w:hAnsi="Symbol" w:hint="default"/>
+      </w:rPr>
+    </w:lvl>
+    <w:lvl w:ilvl="7" w:tplc="20000003" w:tentative="1">
+      <w:start w:val="1"/>
+      <w:numFmt w:val="bullet"/>
+      <w:lvlText w:val="o"/>
+      <w:lvlJc w:val="left"/>
+      <w:pPr>
+        <w:ind w:left="5760" w:hanging="360"/>
+      </w:pPr>
+      <w:rPr>
+        <w:rFonts w:ascii="Courier New" w:hAnsi="Courier New" w:cs="Courier New" w:hint="default"/>
+      </w:rPr>
+    </w:lvl>
+    <w:lvl w:ilvl="8" w:tplc="20000005" w:tentative="1">
+      <w:start w:val="1"/>
+      <w:numFmt w:val="bullet"/>
+      <w:lvlText w:val=""/>
+      <w:lvlJc w:val="left"/>
+      <w:pPr>
+        <w:ind w:left="6480" w:hanging="360"/>
+      </w:pPr>
+      <w:rPr>
+        <w:rFonts w:ascii="Wingdings" w:hAnsi="Wingdings" w:hint="default"/>
+      </w:rPr>
+    </w:lvl>
+  </w:abstractNum>
+  <w:num w:numId="1" w16cid:durableId="1775323391">
+    <w:abstractNumId w:val="0"/>
+  </w:num>
+</w:numbering>
 </file>
 
 <file path=word/styles.xml><?xml version="1.0" encoding="utf-8"?>
@@ -1010,6 +1269,7 @@
   <w:style w:type="character" w:default="1" w:styleId="Policepardfaut">
     <w:name w:val="Default Paragraph Font"/>
     <w:uiPriority w:val="1"/>
+    <w:semiHidden/>
     <w:unhideWhenUsed/>
   </w:style>
   <w:style w:type="table" w:default="1" w:styleId="TableauNormal">
@@ -1032,6 +1292,17 @@
     <w:uiPriority w:val="99"/>
     <w:semiHidden/>
     <w:unhideWhenUsed/>
+  </w:style>
+  <w:style w:type="paragraph" w:styleId="Paragraphedeliste">
+    <w:name w:val="List Paragraph"/>
+    <w:basedOn w:val="Normal"/>
+    <w:uiPriority w:val="34"/>
+    <w:qFormat/>
+    <w:rsid w:val="006914EB"/>
+    <w:pPr>
+      <w:ind w:left="720"/>
+      <w:contextualSpacing/>
+    </w:pPr>
   </w:style>
 </w:styles>
 </file>

</xml_diff>